<commit_message>
Commit avant retour dans le passé
</commit_message>
<xml_diff>
--- a/Fiche_technique.docx
+++ b/Fiche_technique.docx
@@ -725,13 +725,13 @@
         <mc:AlternateContent>
           <mc:Choice Requires="wps">
             <w:drawing>
-              <wp:anchor distT="0" distB="0" distL="114300" distR="114300" simplePos="0" relativeHeight="251709440" behindDoc="0" locked="0" layoutInCell="1" allowOverlap="1" wp14:anchorId="173BBEAE" wp14:editId="6BBFF783">
+              <wp:anchor distT="0" distB="0" distL="114300" distR="114300" simplePos="0" relativeHeight="251709440" behindDoc="0" locked="0" layoutInCell="1" allowOverlap="1" wp14:anchorId="173BBEAE" wp14:editId="43FFCDC4">
                 <wp:simplePos x="0" y="0"/>
                 <wp:positionH relativeFrom="column">
-                  <wp:posOffset>4108139</wp:posOffset>
+                  <wp:posOffset>4107815</wp:posOffset>
                 </wp:positionH>
                 <wp:positionV relativeFrom="paragraph">
-                  <wp:posOffset>255432</wp:posOffset>
+                  <wp:posOffset>263818</wp:posOffset>
                 </wp:positionV>
                 <wp:extent cx="1010093" cy="325120"/>
                 <wp:effectExtent l="0" t="0" r="0" b="0"/>
@@ -759,7 +759,7 @@
                         <w:txbxContent>
                           <w:p>
                             <w:r>
-                              <w:t>Dimension</w:t>
+                              <w:t>500</w:t>
                             </w:r>
                           </w:p>
                         </w:txbxContent>
@@ -788,12 +788,12 @@
                 <v:stroke joinstyle="miter"/>
                 <v:path gradientshapeok="t" o:connecttype="rect"/>
               </v:shapetype>
-              <v:shape id="Zone de texte 53" o:spid="_x0000_s1028" type="#_x0000_t202" style="position:absolute;margin-left:323.5pt;margin-top:20.1pt;width:79.55pt;height:25.6pt;z-index:251709440;visibility:visible;mso-wrap-style:square;mso-width-percent:0;mso-height-percent:0;mso-wrap-distance-left:9pt;mso-wrap-distance-top:0;mso-wrap-distance-right:9pt;mso-wrap-distance-bottom:0;mso-position-horizontal:absolute;mso-position-horizontal-relative:text;mso-position-vertical:absolute;mso-position-vertical-relative:text;mso-width-percent:0;mso-height-percent:0;mso-width-relative:margin;mso-height-relative:margin;v-text-anchor:top" o:gfxdata="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" filled="f" stroked="f" strokeweight=".5pt">
+              <v:shape id="Zone de texte 53" o:spid="_x0000_s1028" type="#_x0000_t202" style="position:absolute;margin-left:323.45pt;margin-top:20.75pt;width:79.55pt;height:25.6pt;z-index:251709440;visibility:visible;mso-wrap-style:square;mso-width-percent:0;mso-height-percent:0;mso-wrap-distance-left:9pt;mso-wrap-distance-top:0;mso-wrap-distance-right:9pt;mso-wrap-distance-bottom:0;mso-position-horizontal:absolute;mso-position-horizontal-relative:text;mso-position-vertical:absolute;mso-position-vertical-relative:text;mso-width-percent:0;mso-height-percent:0;mso-width-relative:margin;mso-height-relative:margin;v-text-anchor:top" o:gfxdata="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" filled="f" stroked="f" strokeweight=".5pt">
                 <v:textbox>
                   <w:txbxContent>
                     <w:p>
                       <w:r>
-                        <w:t>Dimension</w:t>
+                        <w:t>500</w:t>
                       </w:r>
                     </w:p>
                   </w:txbxContent>
@@ -1029,13 +1029,13 @@
         <mc:AlternateContent>
           <mc:Choice Requires="wps">
             <w:drawing>
-              <wp:anchor distT="0" distB="0" distL="114300" distR="114300" simplePos="0" relativeHeight="251710464" behindDoc="0" locked="0" layoutInCell="1" allowOverlap="1" wp14:anchorId="5661BB81" wp14:editId="5771BF99">
+              <wp:anchor distT="0" distB="0" distL="114300" distR="114300" simplePos="0" relativeHeight="251710464" behindDoc="0" locked="0" layoutInCell="1" allowOverlap="1" wp14:anchorId="5661BB81" wp14:editId="52FAE2CE">
                 <wp:simplePos x="0" y="0"/>
                 <wp:positionH relativeFrom="column">
-                  <wp:posOffset>1428734</wp:posOffset>
+                  <wp:posOffset>1794217</wp:posOffset>
                 </wp:positionH>
                 <wp:positionV relativeFrom="paragraph">
-                  <wp:posOffset>169442</wp:posOffset>
+                  <wp:posOffset>168910</wp:posOffset>
                 </wp:positionV>
                 <wp:extent cx="1010093" cy="325120"/>
                 <wp:effectExtent l="0" t="0" r="0" b="0"/>
@@ -1063,7 +1063,7 @@
                         <w:txbxContent>
                           <w:p>
                             <w:r>
-                              <w:t>Dimension</w:t>
+                              <w:t>800</w:t>
                             </w:r>
                           </w:p>
                         </w:txbxContent>
@@ -1088,12 +1088,12 @@
           </mc:Choice>
           <mc:Fallback>
             <w:pict>
-              <v:shape w14:anchorId="5661BB81" id="Zone de texte 54" o:spid="_x0000_s1031" type="#_x0000_t202" style="position:absolute;margin-left:112.5pt;margin-top:13.35pt;width:79.55pt;height:25.6pt;z-index:251710464;visibility:visible;mso-wrap-style:square;mso-width-percent:0;mso-height-percent:0;mso-wrap-distance-left:9pt;mso-wrap-distance-top:0;mso-wrap-distance-right:9pt;mso-wrap-distance-bottom:0;mso-position-horizontal:absolute;mso-position-horizontal-relative:text;mso-position-vertical:absolute;mso-position-vertical-relative:text;mso-width-percent:0;mso-height-percent:0;mso-width-relative:margin;mso-height-relative:margin;v-text-anchor:top" o:gfxdata="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" filled="f" stroked="f" strokeweight=".5pt">
+              <v:shape w14:anchorId="5661BB81" id="Zone de texte 54" o:spid="_x0000_s1031" type="#_x0000_t202" style="position:absolute;margin-left:141.3pt;margin-top:13.3pt;width:79.55pt;height:25.6pt;z-index:251710464;visibility:visible;mso-wrap-style:square;mso-width-percent:0;mso-height-percent:0;mso-wrap-distance-left:9pt;mso-wrap-distance-top:0;mso-wrap-distance-right:9pt;mso-wrap-distance-bottom:0;mso-position-horizontal:absolute;mso-position-horizontal-relative:text;mso-position-vertical:absolute;mso-position-vertical-relative:text;mso-width-percent:0;mso-height-percent:0;mso-width-relative:margin;mso-height-relative:margin;v-text-anchor:top" o:gfxdata="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" filled="f" stroked="f" strokeweight=".5pt">
                 <v:textbox>
                   <w:txbxContent>
                     <w:p>
                       <w:r>
-                        <w:t>Dimension</w:t>
+                        <w:t>800</w:t>
                       </w:r>
                     </w:p>
                   </w:txbxContent>
@@ -1127,74 +1127,7 @@
         <mc:AlternateContent>
           <mc:Choice Requires="wps">
             <w:drawing>
-              <wp:anchor distT="0" distB="0" distL="114300" distR="114300" simplePos="0" relativeHeight="251660288" behindDoc="0" locked="0" layoutInCell="1" allowOverlap="1" wp14:anchorId="19B8B515" wp14:editId="38E05C90">
-                <wp:simplePos x="0" y="0"/>
-                <wp:positionH relativeFrom="column">
-                  <wp:posOffset>4278630</wp:posOffset>
-                </wp:positionH>
-                <wp:positionV relativeFrom="paragraph">
-                  <wp:posOffset>139065</wp:posOffset>
-                </wp:positionV>
-                <wp:extent cx="0" cy="2329815"/>
-                <wp:effectExtent l="63500" t="25400" r="50800" b="32385"/>
-                <wp:wrapNone/>
-                <wp:docPr id="2" name="Connecteur droit avec flèche 2"/>
-                <wp:cNvGraphicFramePr/>
-                <a:graphic xmlns:a="http://schemas.openxmlformats.org/drawingml/2006/main">
-                  <a:graphicData uri="http://schemas.microsoft.com/office/word/2010/wordprocessingShape">
-                    <wps:wsp>
-                      <wps:cNvCnPr/>
-                      <wps:spPr>
-                        <a:xfrm>
-                          <a:off x="0" y="0"/>
-                          <a:ext cx="0" cy="2329815"/>
-                        </a:xfrm>
-                        <a:prstGeom prst="straightConnector1">
-                          <a:avLst/>
-                        </a:prstGeom>
-                        <a:ln>
-                          <a:headEnd type="triangle"/>
-                          <a:tailEnd type="triangle"/>
-                        </a:ln>
-                      </wps:spPr>
-                      <wps:style>
-                        <a:lnRef idx="1">
-                          <a:schemeClr val="accent1"/>
-                        </a:lnRef>
-                        <a:fillRef idx="0">
-                          <a:schemeClr val="accent1"/>
-                        </a:fillRef>
-                        <a:effectRef idx="0">
-                          <a:schemeClr val="accent1"/>
-                        </a:effectRef>
-                        <a:fontRef idx="minor">
-                          <a:schemeClr val="tx1"/>
-                        </a:fontRef>
-                      </wps:style>
-                      <wps:bodyPr/>
-                    </wps:wsp>
-                  </a:graphicData>
-                </a:graphic>
-              </wp:anchor>
-            </w:drawing>
-          </mc:Choice>
-          <mc:Fallback>
-            <w:pict>
-              <v:shape w14:anchorId="78D2DBF8" id="Connecteur droit avec flèche 2" o:spid="_x0000_s1026" type="#_x0000_t32" style="position:absolute;margin-left:336.9pt;margin-top:10.95pt;width:0;height:183.45pt;z-index:251660288;visibility:visible;mso-wrap-style:square;mso-wrap-distance-left:9pt;mso-wrap-distance-top:0;mso-wrap-distance-right:9pt;mso-wrap-distance-bottom:0;mso-position-horizontal:absolute;mso-position-horizontal-relative:text;mso-position-vertical:absolute;mso-position-vertical-relative:text" o:gfxdata="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" strokecolor="#562241 [3204]" strokeweight=".5pt">
-                <v:stroke startarrow="block" endarrow="block" joinstyle="miter"/>
-              </v:shape>
-            </w:pict>
-          </mc:Fallback>
-        </mc:AlternateContent>
-      </w:r>
-      <w:r>
-        <w:rPr>
-          <w:noProof/>
-        </w:rPr>
-        <mc:AlternateContent>
-          <mc:Choice Requires="wps">
-            <w:drawing>
-              <wp:anchor distT="0" distB="0" distL="114300" distR="114300" simplePos="0" relativeHeight="251659264" behindDoc="0" locked="0" layoutInCell="1" allowOverlap="1" wp14:anchorId="6906E8B1" wp14:editId="124BD030">
+              <wp:anchor distT="0" distB="0" distL="114300" distR="114300" simplePos="0" relativeHeight="251659264" behindDoc="0" locked="0" layoutInCell="1" allowOverlap="1" wp14:anchorId="6906E8B1" wp14:editId="07B64C4B">
                 <wp:simplePos x="0" y="0"/>
                 <wp:positionH relativeFrom="column">
                   <wp:posOffset>93736</wp:posOffset>
@@ -1261,7 +1194,7 @@
           </mc:Choice>
           <mc:Fallback>
             <w:pict>
-              <v:rect w14:anchorId="598CCCF3" id="Rectangle 1" o:spid="_x0000_s1026" style="position:absolute;margin-left:7.4pt;margin-top:5.5pt;width:315pt;height:196.6pt;z-index:251659264;visibility:visible;mso-wrap-style:square;mso-width-percent:0;mso-wrap-distance-left:9pt;mso-wrap-distance-top:0;mso-wrap-distance-right:9pt;mso-wrap-distance-bottom:0;mso-position-horizontal:absolute;mso-position-horizontal-relative:text;mso-position-vertical:absolute;mso-position-vertical-relative:text;mso-width-percent:0;mso-width-relative:margin;v-text-anchor:middle" o:gfxdata="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" fillcolor="#dcdcd9 [2894]" stroked="f" strokeweight="1pt"/>
+              <v:rect w14:anchorId="189F8370" id="Rectangle 1" o:spid="_x0000_s1026" style="position:absolute;margin-left:7.4pt;margin-top:5.5pt;width:315pt;height:196.6pt;z-index:251659264;visibility:visible;mso-wrap-style:square;mso-width-percent:0;mso-wrap-distance-left:9pt;mso-wrap-distance-top:0;mso-wrap-distance-right:9pt;mso-wrap-distance-bottom:0;mso-position-horizontal:absolute;mso-position-horizontal-relative:text;mso-position-vertical:absolute;mso-position-vertical-relative:text;mso-width-percent:0;mso-width-relative:margin;v-text-anchor:middle" o:gfxdata="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" fillcolor="#dcdcd9 [2894]" stroked="f" strokeweight="1pt"/>
             </w:pict>
           </mc:Fallback>
         </mc:AlternateContent>
@@ -1489,7 +1422,7 @@
         <mc:AlternateContent>
           <mc:Choice Requires="wps">
             <w:drawing>
-              <wp:anchor distT="0" distB="0" distL="114300" distR="114300" simplePos="0" relativeHeight="251667456" behindDoc="0" locked="0" layoutInCell="1" allowOverlap="1" wp14:anchorId="023A143E" wp14:editId="16590AFC">
+              <wp:anchor distT="0" distB="0" distL="114300" distR="114300" simplePos="0" relativeHeight="251667456" behindDoc="0" locked="0" layoutInCell="1" allowOverlap="1" wp14:anchorId="023A143E" wp14:editId="4C5E1295">
                 <wp:simplePos x="0" y="0"/>
                 <wp:positionH relativeFrom="column">
                   <wp:posOffset>831850</wp:posOffset>
@@ -1726,7 +1659,7 @@
         <mc:AlternateContent>
           <mc:Choice Requires="wps">
             <w:drawing>
-              <wp:anchor distT="0" distB="0" distL="114300" distR="114300" simplePos="0" relativeHeight="251669504" behindDoc="0" locked="0" layoutInCell="1" allowOverlap="1" wp14:anchorId="36A0031D" wp14:editId="3ACD5088">
+              <wp:anchor distT="0" distB="0" distL="114300" distR="114300" simplePos="0" relativeHeight="251669504" behindDoc="0" locked="0" layoutInCell="1" allowOverlap="1" wp14:anchorId="36A0031D" wp14:editId="11FE919C">
                 <wp:simplePos x="0" y="0"/>
                 <wp:positionH relativeFrom="column">
                   <wp:posOffset>835025</wp:posOffset>
@@ -1821,87 +1754,6 @@
                   </w:txbxContent>
                 </v:textbox>
               </v:rect>
-            </w:pict>
-          </mc:Fallback>
-        </mc:AlternateContent>
-      </w:r>
-      <w:r>
-        <w:rPr>
-          <w:noProof/>
-        </w:rPr>
-        <mc:AlternateContent>
-          <mc:Choice Requires="wps">
-            <w:drawing>
-              <wp:anchor distT="0" distB="0" distL="114300" distR="114300" simplePos="0" relativeHeight="251662336" behindDoc="0" locked="0" layoutInCell="1" allowOverlap="1" wp14:anchorId="4480D38A" wp14:editId="6CE53890">
-                <wp:simplePos x="0" y="0"/>
-                <wp:positionH relativeFrom="column">
-                  <wp:posOffset>4203832</wp:posOffset>
-                </wp:positionH>
-                <wp:positionV relativeFrom="paragraph">
-                  <wp:posOffset>109102</wp:posOffset>
-                </wp:positionV>
-                <wp:extent cx="1084521" cy="325120"/>
-                <wp:effectExtent l="0" t="0" r="0" b="0"/>
-                <wp:wrapNone/>
-                <wp:docPr id="4" name="Zone de texte 4"/>
-                <wp:cNvGraphicFramePr/>
-                <a:graphic xmlns:a="http://schemas.openxmlformats.org/drawingml/2006/main">
-                  <a:graphicData uri="http://schemas.microsoft.com/office/word/2010/wordprocessingShape">
-                    <wps:wsp>
-                      <wps:cNvSpPr txBox="1"/>
-                      <wps:spPr>
-                        <a:xfrm>
-                          <a:off x="0" y="0"/>
-                          <a:ext cx="1084521" cy="325120"/>
-                        </a:xfrm>
-                        <a:prstGeom prst="rect">
-                          <a:avLst/>
-                        </a:prstGeom>
-                        <a:noFill/>
-                        <a:ln w="6350">
-                          <a:noFill/>
-                        </a:ln>
-                      </wps:spPr>
-                      <wps:txbx>
-                        <w:txbxContent>
-                          <w:p>
-                            <w:r>
-                              <w:t>Dimension</w:t>
-                            </w:r>
-                          </w:p>
-                        </w:txbxContent>
-                      </wps:txbx>
-                      <wps:bodyPr rot="0" spcFirstLastPara="0" vertOverflow="overflow" horzOverflow="overflow" vert="horz" wrap="square" lIns="91440" tIns="45720" rIns="91440" bIns="45720" numCol="1" spcCol="0" rtlCol="0" fromWordArt="0" anchor="t" anchorCtr="0" forceAA="0" compatLnSpc="1">
-                        <a:prstTxWarp prst="textNoShape">
-                          <a:avLst/>
-                        </a:prstTxWarp>
-                        <a:noAutofit/>
-                      </wps:bodyPr>
-                    </wps:wsp>
-                  </a:graphicData>
-                </a:graphic>
-                <wp14:sizeRelH relativeFrom="margin">
-                  <wp14:pctWidth>0</wp14:pctWidth>
-                </wp14:sizeRelH>
-                <wp14:sizeRelV relativeFrom="margin">
-                  <wp14:pctHeight>0</wp14:pctHeight>
-                </wp14:sizeRelV>
-              </wp:anchor>
-            </w:drawing>
-          </mc:Choice>
-          <mc:Fallback>
-            <w:pict>
-              <v:shape w14:anchorId="4480D38A" id="Zone de texte 4" o:spid="_x0000_s1037" type="#_x0000_t202" style="position:absolute;margin-left:331pt;margin-top:8.6pt;width:85.4pt;height:25.6pt;z-index:251662336;visibility:visible;mso-wrap-style:square;mso-width-percent:0;mso-height-percent:0;mso-wrap-distance-left:9pt;mso-wrap-distance-top:0;mso-wrap-distance-right:9pt;mso-wrap-distance-bottom:0;mso-position-horizontal:absolute;mso-position-horizontal-relative:text;mso-position-vertical:absolute;mso-position-vertical-relative:text;mso-width-percent:0;mso-height-percent:0;mso-width-relative:margin;mso-height-relative:margin;v-text-anchor:top" o:gfxdata="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" filled="f" stroked="f" strokeweight=".5pt">
-                <v:textbox>
-                  <w:txbxContent>
-                    <w:p>
-                      <w:r>
-                        <w:t>Dimension</w:t>
-                      </w:r>
-                    </w:p>
-                  </w:txbxContent>
-                </v:textbox>
-              </v:shape>
             </w:pict>
           </mc:Fallback>
         </mc:AlternateContent>
@@ -2008,161 +1860,6 @@
       </w:r>
     </w:p>
     <w:p/>
-    <w:p>
-      <w:r>
-        <w:rPr>
-          <w:noProof/>
-        </w:rPr>
-        <mc:AlternateContent>
-          <mc:Choice Requires="wps">
-            <w:drawing>
-              <wp:anchor distT="0" distB="0" distL="114300" distR="114300" simplePos="0" relativeHeight="251664384" behindDoc="0" locked="0" layoutInCell="1" allowOverlap="1" wp14:anchorId="69C0DD28" wp14:editId="2006F90F">
-                <wp:simplePos x="0" y="0"/>
-                <wp:positionH relativeFrom="column">
-                  <wp:posOffset>1524427</wp:posOffset>
-                </wp:positionH>
-                <wp:positionV relativeFrom="paragraph">
-                  <wp:posOffset>101910</wp:posOffset>
-                </wp:positionV>
-                <wp:extent cx="987721" cy="325315"/>
-                <wp:effectExtent l="0" t="0" r="3175" b="5080"/>
-                <wp:wrapNone/>
-                <wp:docPr id="5" name="Zone de texte 5"/>
-                <wp:cNvGraphicFramePr/>
-                <a:graphic xmlns:a="http://schemas.openxmlformats.org/drawingml/2006/main">
-                  <a:graphicData uri="http://schemas.microsoft.com/office/word/2010/wordprocessingShape">
-                    <wps:wsp>
-                      <wps:cNvSpPr txBox="1"/>
-                      <wps:spPr>
-                        <a:xfrm>
-                          <a:off x="0" y="0"/>
-                          <a:ext cx="987721" cy="325315"/>
-                        </a:xfrm>
-                        <a:prstGeom prst="rect">
-                          <a:avLst/>
-                        </a:prstGeom>
-                        <a:solidFill>
-                          <a:schemeClr val="lt1"/>
-                        </a:solidFill>
-                        <a:ln w="6350">
-                          <a:noFill/>
-                        </a:ln>
-                      </wps:spPr>
-                      <wps:txbx>
-                        <w:txbxContent>
-                          <w:p>
-                            <w:r>
-                              <w:t>Dimension</w:t>
-                            </w:r>
-                          </w:p>
-                        </w:txbxContent>
-                      </wps:txbx>
-                      <wps:bodyPr rot="0" spcFirstLastPara="0" vertOverflow="overflow" horzOverflow="overflow" vert="horz" wrap="square" lIns="91440" tIns="45720" rIns="91440" bIns="45720" numCol="1" spcCol="0" rtlCol="0" fromWordArt="0" anchor="t" anchorCtr="0" forceAA="0" compatLnSpc="1">
-                        <a:prstTxWarp prst="textNoShape">
-                          <a:avLst/>
-                        </a:prstTxWarp>
-                        <a:noAutofit/>
-                      </wps:bodyPr>
-                    </wps:wsp>
-                  </a:graphicData>
-                </a:graphic>
-                <wp14:sizeRelH relativeFrom="margin">
-                  <wp14:pctWidth>0</wp14:pctWidth>
-                </wp14:sizeRelH>
-                <wp14:sizeRelV relativeFrom="margin">
-                  <wp14:pctHeight>0</wp14:pctHeight>
-                </wp14:sizeRelV>
-              </wp:anchor>
-            </w:drawing>
-          </mc:Choice>
-          <mc:Fallback>
-            <w:pict>
-              <v:shape w14:anchorId="69C0DD28" id="Zone de texte 5" o:spid="_x0000_s1039" type="#_x0000_t202" style="position:absolute;margin-left:120.05pt;margin-top:8pt;width:77.75pt;height:25.6pt;z-index:251664384;visibility:visible;mso-wrap-style:square;mso-width-percent:0;mso-height-percent:0;mso-wrap-distance-left:9pt;mso-wrap-distance-top:0;mso-wrap-distance-right:9pt;mso-wrap-distance-bottom:0;mso-position-horizontal:absolute;mso-position-horizontal-relative:text;mso-position-vertical:absolute;mso-position-vertical-relative:text;mso-width-percent:0;mso-height-percent:0;mso-width-relative:margin;mso-height-relative:margin;v-text-anchor:top" o:gfxdata="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" fillcolor="white [3201]" stroked="f" strokeweight=".5pt">
-                <v:textbox>
-                  <w:txbxContent>
-                    <w:p>
-                      <w:r>
-                        <w:t>Dimension</w:t>
-                      </w:r>
-                    </w:p>
-                  </w:txbxContent>
-                </v:textbox>
-              </v:shape>
-            </w:pict>
-          </mc:Fallback>
-        </mc:AlternateContent>
-      </w:r>
-      <w:r>
-        <w:rPr>
-          <w:noProof/>
-        </w:rPr>
-        <mc:AlternateContent>
-          <mc:Choice Requires="wps">
-            <w:drawing>
-              <wp:anchor distT="0" distB="0" distL="114300" distR="114300" simplePos="0" relativeHeight="251661312" behindDoc="0" locked="0" layoutInCell="1" allowOverlap="1" wp14:anchorId="345AA392" wp14:editId="075548FE">
-                <wp:simplePos x="0" y="0"/>
-                <wp:positionH relativeFrom="column">
-                  <wp:posOffset>216828</wp:posOffset>
-                </wp:positionH>
-                <wp:positionV relativeFrom="paragraph">
-                  <wp:posOffset>76298</wp:posOffset>
-                </wp:positionV>
-                <wp:extent cx="3789485" cy="0"/>
-                <wp:effectExtent l="25400" t="63500" r="0" b="76200"/>
-                <wp:wrapNone/>
-                <wp:docPr id="3" name="Connecteur droit avec flèche 3"/>
-                <wp:cNvGraphicFramePr/>
-                <a:graphic xmlns:a="http://schemas.openxmlformats.org/drawingml/2006/main">
-                  <a:graphicData uri="http://schemas.microsoft.com/office/word/2010/wordprocessingShape">
-                    <wps:wsp>
-                      <wps:cNvCnPr/>
-                      <wps:spPr>
-                        <a:xfrm flipH="1">
-                          <a:off x="0" y="0"/>
-                          <a:ext cx="3789485" cy="0"/>
-                        </a:xfrm>
-                        <a:prstGeom prst="straightConnector1">
-                          <a:avLst/>
-                        </a:prstGeom>
-                        <a:ln>
-                          <a:headEnd type="triangle"/>
-                          <a:tailEnd type="triangle"/>
-                        </a:ln>
-                      </wps:spPr>
-                      <wps:style>
-                        <a:lnRef idx="1">
-                          <a:schemeClr val="accent1"/>
-                        </a:lnRef>
-                        <a:fillRef idx="0">
-                          <a:schemeClr val="accent1"/>
-                        </a:fillRef>
-                        <a:effectRef idx="0">
-                          <a:schemeClr val="accent1"/>
-                        </a:effectRef>
-                        <a:fontRef idx="minor">
-                          <a:schemeClr val="tx1"/>
-                        </a:fontRef>
-                      </wps:style>
-                      <wps:bodyPr/>
-                    </wps:wsp>
-                  </a:graphicData>
-                </a:graphic>
-                <wp14:sizeRelV relativeFrom="margin">
-                  <wp14:pctHeight>0</wp14:pctHeight>
-                </wp14:sizeRelV>
-              </wp:anchor>
-            </w:drawing>
-          </mc:Choice>
-          <mc:Fallback>
-            <w:pict>
-              <v:shape w14:anchorId="7BD962C1" id="Connecteur droit avec flèche 3" o:spid="_x0000_s1026" type="#_x0000_t32" style="position:absolute;margin-left:17.05pt;margin-top:6pt;width:298.4pt;height:0;flip:x;z-index:251661312;visibility:visible;mso-wrap-style:square;mso-height-percent:0;mso-wrap-distance-left:9pt;mso-wrap-distance-top:0;mso-wrap-distance-right:9pt;mso-wrap-distance-bottom:0;mso-position-horizontal:absolute;mso-position-horizontal-relative:text;mso-position-vertical:absolute;mso-position-vertical-relative:text;mso-height-percent:0;mso-height-relative:margin" o:gfxdata="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" strokecolor="#562241 [3204]" strokeweight=".5pt">
-                <v:stroke startarrow="block" endarrow="block" joinstyle="miter"/>
-              </v:shape>
-            </w:pict>
-          </mc:Fallback>
-        </mc:AlternateContent>
-      </w:r>
-    </w:p>
     <w:p/>
     <w:p>
       <w:r>
@@ -5121,6 +4818,13 @@
       </w:r>
     </w:p>
     <w:p>
+      <w:pPr>
+        <w:pStyle w:val="Paragraphedeliste"/>
+        <w:numPr>
+          <w:ilvl w:val="0"/>
+          <w:numId w:val="13"/>
+        </w:numPr>
+      </w:pPr>
       <w:r>
         <w:rPr>
           <w:noProof/>
@@ -5128,263 +4832,7 @@
         <mc:AlternateContent>
           <mc:Choice Requires="wps">
             <w:drawing>
-              <wp:anchor distT="0" distB="0" distL="114300" distR="114300" simplePos="0" relativeHeight="251679744" behindDoc="0" locked="0" layoutInCell="1" allowOverlap="1" wp14:anchorId="73651454" wp14:editId="139A2202">
-                <wp:simplePos x="0" y="0"/>
-                <wp:positionH relativeFrom="column">
-                  <wp:posOffset>919480</wp:posOffset>
-                </wp:positionH>
-                <wp:positionV relativeFrom="paragraph">
-                  <wp:posOffset>568325</wp:posOffset>
-                </wp:positionV>
-                <wp:extent cx="1863725" cy="1600200"/>
-                <wp:effectExtent l="0" t="0" r="3175" b="0"/>
-                <wp:wrapNone/>
-                <wp:docPr id="20" name="Rectangle 20"/>
-                <wp:cNvGraphicFramePr/>
-                <a:graphic xmlns:a="http://schemas.openxmlformats.org/drawingml/2006/main">
-                  <a:graphicData uri="http://schemas.microsoft.com/office/word/2010/wordprocessingShape">
-                    <wps:wsp>
-                      <wps:cNvSpPr/>
-                      <wps:spPr>
-                        <a:xfrm>
-                          <a:off x="0" y="0"/>
-                          <a:ext cx="1863725" cy="1600200"/>
-                        </a:xfrm>
-                        <a:prstGeom prst="rect">
-                          <a:avLst/>
-                        </a:prstGeom>
-                        <a:solidFill>
-                          <a:schemeClr val="accent4">
-                            <a:lumMod val="60000"/>
-                            <a:lumOff val="40000"/>
-                          </a:schemeClr>
-                        </a:solidFill>
-                        <a:ln>
-                          <a:noFill/>
-                        </a:ln>
-                      </wps:spPr>
-                      <wps:style>
-                        <a:lnRef idx="2">
-                          <a:schemeClr val="accent4">
-                            <a:shade val="50000"/>
-                          </a:schemeClr>
-                        </a:lnRef>
-                        <a:fillRef idx="1">
-                          <a:schemeClr val="accent4"/>
-                        </a:fillRef>
-                        <a:effectRef idx="0">
-                          <a:schemeClr val="accent4"/>
-                        </a:effectRef>
-                        <a:fontRef idx="minor">
-                          <a:schemeClr val="lt1"/>
-                        </a:fontRef>
-                      </wps:style>
-                      <wps:txbx>
-                        <w:txbxContent>
-                          <w:p>
-                            <w:pPr>
-                              <w:jc w:val="center"/>
-                            </w:pPr>
-                            <w:r>
-                              <w:t>LOGO</w:t>
-                            </w:r>
-                          </w:p>
-                        </w:txbxContent>
-                      </wps:txbx>
-                      <wps:bodyPr rot="0" spcFirstLastPara="0" vertOverflow="overflow" horzOverflow="overflow" vert="horz" wrap="square" lIns="91440" tIns="45720" rIns="91440" bIns="45720" numCol="1" spcCol="0" rtlCol="0" fromWordArt="0" anchor="ctr" anchorCtr="0" forceAA="0" compatLnSpc="1">
-                        <a:prstTxWarp prst="textNoShape">
-                          <a:avLst/>
-                        </a:prstTxWarp>
-                        <a:noAutofit/>
-                      </wps:bodyPr>
-                    </wps:wsp>
-                  </a:graphicData>
-                </a:graphic>
-                <wp14:sizeRelH relativeFrom="margin">
-                  <wp14:pctWidth>0</wp14:pctWidth>
-                </wp14:sizeRelH>
-                <wp14:sizeRelV relativeFrom="margin">
-                  <wp14:pctHeight>0</wp14:pctHeight>
-                </wp14:sizeRelV>
-              </wp:anchor>
-            </w:drawing>
-          </mc:Choice>
-          <mc:Fallback>
-            <w:pict>
-              <v:rect w14:anchorId="73651454" id="Rectangle 20" o:spid="_x0000_s1062" style="position:absolute;margin-left:72.4pt;margin-top:44.75pt;width:146.75pt;height:126pt;z-index:251679744;visibility:visible;mso-wrap-style:square;mso-width-percent:0;mso-height-percent:0;mso-wrap-distance-left:9pt;mso-wrap-distance-top:0;mso-wrap-distance-right:9pt;mso-wrap-distance-bottom:0;mso-position-horizontal:absolute;mso-position-horizontal-relative:text;mso-position-vertical:absolute;mso-position-vertical-relative:text;mso-width-percent:0;mso-height-percent:0;mso-width-relative:margin;mso-height-relative:margin;v-text-anchor:middle" o:gfxdata="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" fillcolor="#b9a68f [1943]" stroked="f" strokeweight="1pt">
-                <v:textbox>
-                  <w:txbxContent>
-                    <w:p>
-                      <w:pPr>
-                        <w:jc w:val="center"/>
-                      </w:pPr>
-                      <w:r>
-                        <w:t>LOGO</w:t>
-                      </w:r>
-                    </w:p>
-                  </w:txbxContent>
-                </v:textbox>
-              </v:rect>
-            </w:pict>
-          </mc:Fallback>
-        </mc:AlternateContent>
-      </w:r>
-      <w:r>
-        <w:rPr>
-          <w:noProof/>
-        </w:rPr>
-        <mc:AlternateContent>
-          <mc:Choice Requires="wps">
-            <w:drawing>
-              <wp:anchor distT="0" distB="0" distL="114300" distR="114300" simplePos="0" relativeHeight="251677696" behindDoc="0" locked="0" layoutInCell="1" allowOverlap="1" wp14:anchorId="5E7FC235" wp14:editId="1B175BEE">
-                <wp:simplePos x="0" y="0"/>
-                <wp:positionH relativeFrom="column">
-                  <wp:posOffset>4105275</wp:posOffset>
-                </wp:positionH>
-                <wp:positionV relativeFrom="paragraph">
-                  <wp:posOffset>1315085</wp:posOffset>
-                </wp:positionV>
-                <wp:extent cx="914400" cy="325120"/>
-                <wp:effectExtent l="0" t="0" r="0" b="0"/>
-                <wp:wrapNone/>
-                <wp:docPr id="18" name="Zone de texte 18"/>
-                <wp:cNvGraphicFramePr/>
-                <a:graphic xmlns:a="http://schemas.openxmlformats.org/drawingml/2006/main">
-                  <a:graphicData uri="http://schemas.microsoft.com/office/word/2010/wordprocessingShape">
-                    <wps:wsp>
-                      <wps:cNvSpPr txBox="1"/>
-                      <wps:spPr>
-                        <a:xfrm>
-                          <a:off x="0" y="0"/>
-                          <a:ext cx="914400" cy="325120"/>
-                        </a:xfrm>
-                        <a:prstGeom prst="rect">
-                          <a:avLst/>
-                        </a:prstGeom>
-                        <a:noFill/>
-                        <a:ln w="6350">
-                          <a:noFill/>
-                        </a:ln>
-                      </wps:spPr>
-                      <wps:txbx>
-                        <w:txbxContent>
-                          <w:p>
-                            <w:r>
-                              <w:t>Dimension</w:t>
-                            </w:r>
-                          </w:p>
-                        </w:txbxContent>
-                      </wps:txbx>
-                      <wps:bodyPr rot="0" spcFirstLastPara="0" vertOverflow="overflow" horzOverflow="overflow" vert="horz" wrap="square" lIns="91440" tIns="45720" rIns="91440" bIns="45720" numCol="1" spcCol="0" rtlCol="0" fromWordArt="0" anchor="t" anchorCtr="0" forceAA="0" compatLnSpc="1">
-                        <a:prstTxWarp prst="textNoShape">
-                          <a:avLst/>
-                        </a:prstTxWarp>
-                        <a:noAutofit/>
-                      </wps:bodyPr>
-                    </wps:wsp>
-                  </a:graphicData>
-                </a:graphic>
-                <wp14:sizeRelH relativeFrom="margin">
-                  <wp14:pctWidth>0</wp14:pctWidth>
-                </wp14:sizeRelH>
-                <wp14:sizeRelV relativeFrom="margin">
-                  <wp14:pctHeight>0</wp14:pctHeight>
-                </wp14:sizeRelV>
-              </wp:anchor>
-            </w:drawing>
-          </mc:Choice>
-          <mc:Fallback>
-            <w:pict>
-              <v:shape w14:anchorId="5E7FC235" id="Zone de texte 18" o:spid="_x0000_s1063" type="#_x0000_t202" style="position:absolute;margin-left:323.25pt;margin-top:103.55pt;width:1in;height:25.6pt;z-index:251677696;visibility:visible;mso-wrap-style:square;mso-width-percent:0;mso-height-percent:0;mso-wrap-distance-left:9pt;mso-wrap-distance-top:0;mso-wrap-distance-right:9pt;mso-wrap-distance-bottom:0;mso-position-horizontal:absolute;mso-position-horizontal-relative:text;mso-position-vertical:absolute;mso-position-vertical-relative:text;mso-width-percent:0;mso-height-percent:0;mso-width-relative:margin;mso-height-relative:margin;v-text-anchor:top" o:gfxdata="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" filled="f" stroked="f" strokeweight=".5pt">
-                <v:textbox>
-                  <w:txbxContent>
-                    <w:p>
-                      <w:r>
-                        <w:t>Dimension</w:t>
-                      </w:r>
-                    </w:p>
-                  </w:txbxContent>
-                </v:textbox>
-              </v:shape>
-            </w:pict>
-          </mc:Fallback>
-        </mc:AlternateContent>
-      </w:r>
-      <w:r>
-        <w:rPr>
-          <w:noProof/>
-        </w:rPr>
-        <mc:AlternateContent>
-          <mc:Choice Requires="wps">
-            <w:drawing>
-              <wp:anchor distT="0" distB="0" distL="114300" distR="114300" simplePos="0" relativeHeight="251675648" behindDoc="0" locked="0" layoutInCell="1" allowOverlap="1" wp14:anchorId="27DEF632" wp14:editId="6A2E8297">
-                <wp:simplePos x="0" y="0"/>
-                <wp:positionH relativeFrom="column">
-                  <wp:posOffset>4185285</wp:posOffset>
-                </wp:positionH>
-                <wp:positionV relativeFrom="paragraph">
-                  <wp:posOffset>443865</wp:posOffset>
-                </wp:positionV>
-                <wp:extent cx="0" cy="2329815"/>
-                <wp:effectExtent l="63500" t="25400" r="50800" b="32385"/>
-                <wp:wrapNone/>
-                <wp:docPr id="16" name="Connecteur droit avec flèche 16"/>
-                <wp:cNvGraphicFramePr/>
-                <a:graphic xmlns:a="http://schemas.openxmlformats.org/drawingml/2006/main">
-                  <a:graphicData uri="http://schemas.microsoft.com/office/word/2010/wordprocessingShape">
-                    <wps:wsp>
-                      <wps:cNvCnPr/>
-                      <wps:spPr>
-                        <a:xfrm>
-                          <a:off x="0" y="0"/>
-                          <a:ext cx="0" cy="2329815"/>
-                        </a:xfrm>
-                        <a:prstGeom prst="straightConnector1">
-                          <a:avLst/>
-                        </a:prstGeom>
-                        <a:ln>
-                          <a:headEnd type="triangle"/>
-                          <a:tailEnd type="triangle"/>
-                        </a:ln>
-                      </wps:spPr>
-                      <wps:style>
-                        <a:lnRef idx="1">
-                          <a:schemeClr val="accent1"/>
-                        </a:lnRef>
-                        <a:fillRef idx="0">
-                          <a:schemeClr val="accent1"/>
-                        </a:fillRef>
-                        <a:effectRef idx="0">
-                          <a:schemeClr val="accent1"/>
-                        </a:effectRef>
-                        <a:fontRef idx="minor">
-                          <a:schemeClr val="tx1"/>
-                        </a:fontRef>
-                      </wps:style>
-                      <wps:bodyPr/>
-                    </wps:wsp>
-                  </a:graphicData>
-                </a:graphic>
-              </wp:anchor>
-            </w:drawing>
-          </mc:Choice>
-          <mc:Fallback>
-            <w:pict>
-              <v:shape w14:anchorId="2E649D83" id="Connecteur droit avec flèche 16" o:spid="_x0000_s1026" type="#_x0000_t32" style="position:absolute;margin-left:329.55pt;margin-top:34.95pt;width:0;height:183.45pt;z-index:251675648;visibility:visible;mso-wrap-style:square;mso-wrap-distance-left:9pt;mso-wrap-distance-top:0;mso-wrap-distance-right:9pt;mso-wrap-distance-bottom:0;mso-position-horizontal:absolute;mso-position-horizontal-relative:text;mso-position-vertical:absolute;mso-position-vertical-relative:text" o:gfxdata="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" strokecolor="#562241 [3204]" strokeweight=".5pt">
-                <v:stroke startarrow="block" endarrow="block" joinstyle="miter"/>
-              </v:shape>
-            </w:pict>
-          </mc:Fallback>
-        </mc:AlternateContent>
-      </w:r>
-      <w:r>
-        <w:rPr>
-          <w:noProof/>
-        </w:rPr>
-        <mc:AlternateContent>
-          <mc:Choice Requires="wps">
-            <w:drawing>
-              <wp:anchor distT="0" distB="0" distL="114300" distR="114300" simplePos="0" relativeHeight="251674624" behindDoc="0" locked="0" layoutInCell="1" allowOverlap="1" wp14:anchorId="785897E9" wp14:editId="1554BF7D">
+              <wp:anchor distT="0" distB="0" distL="114300" distR="114300" simplePos="0" relativeHeight="251674624" behindDoc="0" locked="0" layoutInCell="1" allowOverlap="1" wp14:anchorId="785897E9" wp14:editId="78548620">
                 <wp:simplePos x="0" y="0"/>
                 <wp:positionH relativeFrom="column">
                   <wp:posOffset>0</wp:posOffset>
@@ -5451,7 +4899,7 @@
           </mc:Choice>
           <mc:Fallback>
             <w:pict>
-              <v:rect w14:anchorId="30FB9C12" id="Rectangle 15" o:spid="_x0000_s1026" style="position:absolute;margin-left:0;margin-top:27.45pt;width:315pt;height:196.6pt;z-index:251674624;visibility:visible;mso-wrap-style:square;mso-width-percent:0;mso-wrap-distance-left:9pt;mso-wrap-distance-top:0;mso-wrap-distance-right:9pt;mso-wrap-distance-bottom:0;mso-position-horizontal:absolute;mso-position-horizontal-relative:text;mso-position-vertical:absolute;mso-position-vertical-relative:text;mso-width-percent:0;mso-width-relative:margin;v-text-anchor:middle" o:gfxdata="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" fillcolor="#dcdcd9 [2894]" stroked="f" strokeweight="1pt"/>
+              <v:rect w14:anchorId="57C14357" id="Rectangle 15" o:spid="_x0000_s1026" style="position:absolute;margin-left:0;margin-top:27.45pt;width:315pt;height:196.6pt;z-index:251674624;visibility:visible;mso-wrap-style:square;mso-width-percent:0;mso-wrap-distance-left:9pt;mso-wrap-distance-top:0;mso-wrap-distance-right:9pt;mso-wrap-distance-bottom:0;mso-position-horizontal:absolute;mso-position-horizontal-relative:text;mso-position-vertical:absolute;mso-position-vertical-relative:text;mso-width-percent:0;mso-width-relative:margin;v-text-anchor:middle" o:gfxdata="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" fillcolor="#dcdcd9 [2894]" stroked="f" strokeweight="1pt"/>
             </w:pict>
           </mc:Fallback>
         </mc:AlternateContent>
@@ -5463,135 +4911,7 @@
         <mc:AlternateContent>
           <mc:Choice Requires="wps">
             <w:drawing>
-              <wp:anchor distT="0" distB="0" distL="114300" distR="114300" simplePos="0" relativeHeight="251681792" behindDoc="0" locked="0" layoutInCell="1" allowOverlap="1" wp14:anchorId="76BB6A45" wp14:editId="6F42CFB6">
-                <wp:simplePos x="0" y="0"/>
-                <wp:positionH relativeFrom="column">
-                  <wp:posOffset>3217545</wp:posOffset>
-                </wp:positionH>
-                <wp:positionV relativeFrom="paragraph">
-                  <wp:posOffset>1315085</wp:posOffset>
-                </wp:positionV>
-                <wp:extent cx="254635" cy="236855"/>
-                <wp:effectExtent l="0" t="0" r="12065" b="17145"/>
-                <wp:wrapNone/>
-                <wp:docPr id="22" name="Rectangle 22"/>
-                <wp:cNvGraphicFramePr/>
-                <a:graphic xmlns:a="http://schemas.openxmlformats.org/drawingml/2006/main">
-                  <a:graphicData uri="http://schemas.microsoft.com/office/word/2010/wordprocessingShape">
-                    <wps:wsp>
-                      <wps:cNvSpPr/>
-                      <wps:spPr>
-                        <a:xfrm>
-                          <a:off x="0" y="0"/>
-                          <a:ext cx="254635" cy="236855"/>
-                        </a:xfrm>
-                        <a:prstGeom prst="rect">
-                          <a:avLst/>
-                        </a:prstGeom>
-                        <a:solidFill>
-                          <a:schemeClr val="tx2">
-                            <a:lumMod val="20000"/>
-                            <a:lumOff val="80000"/>
-                          </a:schemeClr>
-                        </a:solidFill>
-                        <a:ln>
-                          <a:solidFill>
-                            <a:schemeClr val="bg2">
-                              <a:lumMod val="50000"/>
-                            </a:schemeClr>
-                          </a:solidFill>
-                        </a:ln>
-                      </wps:spPr>
-                      <wps:style>
-                        <a:lnRef idx="2">
-                          <a:schemeClr val="accent2">
-                            <a:shade val="50000"/>
-                          </a:schemeClr>
-                        </a:lnRef>
-                        <a:fillRef idx="1">
-                          <a:schemeClr val="accent2"/>
-                        </a:fillRef>
-                        <a:effectRef idx="0">
-                          <a:schemeClr val="accent2"/>
-                        </a:effectRef>
-                        <a:fontRef idx="minor">
-                          <a:schemeClr val="lt1"/>
-                        </a:fontRef>
-                      </wps:style>
-                      <wps:txbx>
-                        <w:txbxContent>
-                          <w:p>
-                            <w:pPr>
-                              <w:jc w:val="center"/>
-                              <w:rPr>
-                                <w:sz w:val="20"/>
-                                <w:szCs w:val="20"/>
-                              </w:rPr>
-                            </w:pPr>
-                            <w:r>
-                              <w:rPr>
-                                <w:sz w:val="20"/>
-                                <w:szCs w:val="20"/>
-                              </w:rPr>
-                              <w:t>||</w:t>
-                            </w:r>
-                          </w:p>
-                        </w:txbxContent>
-                      </wps:txbx>
-                      <wps:bodyPr rot="0" spcFirstLastPara="0" vertOverflow="overflow" horzOverflow="overflow" vert="horz" wrap="square" lIns="0" tIns="0" rIns="0" bIns="0" numCol="1" spcCol="0" rtlCol="0" fromWordArt="0" anchor="ctr" anchorCtr="0" forceAA="0" compatLnSpc="1">
-                        <a:prstTxWarp prst="textNoShape">
-                          <a:avLst/>
-                        </a:prstTxWarp>
-                        <a:noAutofit/>
-                      </wps:bodyPr>
-                    </wps:wsp>
-                  </a:graphicData>
-                </a:graphic>
-                <wp14:sizeRelH relativeFrom="margin">
-                  <wp14:pctWidth>0</wp14:pctWidth>
-                </wp14:sizeRelH>
-                <wp14:sizeRelV relativeFrom="margin">
-                  <wp14:pctHeight>0</wp14:pctHeight>
-                </wp14:sizeRelV>
-              </wp:anchor>
-            </w:drawing>
-          </mc:Choice>
-          <mc:Fallback>
-            <w:pict>
-              <v:rect w14:anchorId="76BB6A45" id="Rectangle 22" o:spid="_x0000_s1064" style="position:absolute;margin-left:253.35pt;margin-top:103.55pt;width:20.05pt;height:18.65pt;z-index:251681792;visibility:visible;mso-wrap-style:square;mso-width-percent:0;mso-height-percent:0;mso-wrap-distance-left:9pt;mso-wrap-distance-top:0;mso-wrap-distance-right:9pt;mso-wrap-distance-bottom:0;mso-position-horizontal:absolute;mso-position-horizontal-relative:text;mso-position-vertical:absolute;mso-position-vertical-relative:text;mso-width-percent:0;mso-height-percent:0;mso-width-relative:margin;mso-height-relative:margin;v-text-anchor:middle" o:gfxdata="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" fillcolor="#d7d7d7 [671]" strokecolor="#7e7e74 [1614]" strokeweight="1pt">
-                <v:textbox inset="0,0,0,0">
-                  <w:txbxContent>
-                    <w:p>
-                      <w:pPr>
-                        <w:jc w:val="center"/>
-                        <w:rPr>
-                          <w:sz w:val="20"/>
-                          <w:szCs w:val="20"/>
-                        </w:rPr>
-                      </w:pPr>
-                      <w:r>
-                        <w:rPr>
-                          <w:sz w:val="20"/>
-                          <w:szCs w:val="20"/>
-                        </w:rPr>
-                        <w:t>||</w:t>
-                      </w:r>
-                    </w:p>
-                  </w:txbxContent>
-                </v:textbox>
-              </v:rect>
-            </w:pict>
-          </mc:Fallback>
-        </mc:AlternateContent>
-      </w:r>
-      <w:r>
-        <w:rPr>
-          <w:noProof/>
-        </w:rPr>
-        <mc:AlternateContent>
-          <mc:Choice Requires="wps">
-            <w:drawing>
-              <wp:anchor distT="0" distB="0" distL="114300" distR="114300" simplePos="0" relativeHeight="251682816" behindDoc="0" locked="0" layoutInCell="1" allowOverlap="1" wp14:anchorId="726E9175" wp14:editId="712766E2">
+              <wp:anchor distT="0" distB="0" distL="114300" distR="114300" simplePos="0" relativeHeight="251682816" behindDoc="0" locked="0" layoutInCell="1" allowOverlap="1" wp14:anchorId="726E9175" wp14:editId="766A8C69">
                 <wp:simplePos x="0" y="0"/>
                 <wp:positionH relativeFrom="column">
                   <wp:posOffset>181610</wp:posOffset>
@@ -5680,7 +5000,7 @@
           </mc:Choice>
           <mc:Fallback>
             <w:pict>
-              <v:rect w14:anchorId="726E9175" id="Rectangle 23" o:spid="_x0000_s1065" style="position:absolute;margin-left:14.3pt;margin-top:178.35pt;width:274.15pt;height:27pt;z-index:251682816;visibility:visible;mso-wrap-style:square;mso-wrap-distance-left:9pt;mso-wrap-distance-top:0;mso-wrap-distance-right:9pt;mso-wrap-distance-bottom:0;mso-position-horizontal:absolute;mso-position-horizontal-relative:text;mso-position-vertical:absolute;mso-position-vertical-relative:text;v-text-anchor:middle" o:gfxdata="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" fillcolor="#888 [1951]" strokecolor="#2b2b2b [2415]" strokeweight="1pt">
+              <v:rect w14:anchorId="726E9175" id="Rectangle 23" o:spid="_x0000_s1060" style="position:absolute;left:0;text-align:left;margin-left:14.3pt;margin-top:178.35pt;width:274.15pt;height:27pt;z-index:251682816;visibility:visible;mso-wrap-style:square;mso-wrap-distance-left:9pt;mso-wrap-distance-top:0;mso-wrap-distance-right:9pt;mso-wrap-distance-bottom:0;mso-position-horizontal:absolute;mso-position-horizontal-relative:text;mso-position-vertical:absolute;mso-position-vertical-relative:text;v-text-anchor:middle" o:gfxdata="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" fillcolor="#888 [1951]" strokecolor="#2b2b2b [2415]" strokeweight="1pt">
                 <v:textbox>
                   <w:txbxContent>
                     <w:p>
@@ -5710,12 +5030,6 @@
         <w:t>Musique d’ambiance.</w:t>
       </w:r>
     </w:p>
-    <w:p/>
-    <w:p/>
-    <w:p/>
-    <w:p/>
-    <w:p/>
-    <w:p/>
     <w:p>
       <w:r>
         <w:rPr>
@@ -5724,13 +5038,342 @@
         <mc:AlternateContent>
           <mc:Choice Requires="wps">
             <w:drawing>
-              <wp:anchor distT="0" distB="0" distL="114300" distR="114300" simplePos="0" relativeHeight="251680768" behindDoc="0" locked="0" layoutInCell="1" allowOverlap="1" wp14:anchorId="65CD171B" wp14:editId="0FA2F05A">
+              <wp:anchor distT="0" distB="0" distL="114300" distR="114300" simplePos="0" relativeHeight="251679744" behindDoc="0" locked="0" layoutInCell="1" allowOverlap="1" wp14:anchorId="73651454" wp14:editId="242C447F">
+                <wp:simplePos x="0" y="0"/>
+                <wp:positionH relativeFrom="column">
+                  <wp:posOffset>376360</wp:posOffset>
+                </wp:positionH>
+                <wp:positionV relativeFrom="paragraph">
+                  <wp:posOffset>215265</wp:posOffset>
+                </wp:positionV>
+                <wp:extent cx="1863725" cy="1600200"/>
+                <wp:effectExtent l="0" t="0" r="3175" b="0"/>
+                <wp:wrapNone/>
+                <wp:docPr id="20" name="Rectangle 20"/>
+                <wp:cNvGraphicFramePr/>
+                <a:graphic xmlns:a="http://schemas.openxmlformats.org/drawingml/2006/main">
+                  <a:graphicData uri="http://schemas.microsoft.com/office/word/2010/wordprocessingShape">
+                    <wps:wsp>
+                      <wps:cNvSpPr/>
+                      <wps:spPr>
+                        <a:xfrm>
+                          <a:off x="0" y="0"/>
+                          <a:ext cx="1863725" cy="1600200"/>
+                        </a:xfrm>
+                        <a:prstGeom prst="rect">
+                          <a:avLst/>
+                        </a:prstGeom>
+                        <a:solidFill>
+                          <a:schemeClr val="accent4">
+                            <a:lumMod val="60000"/>
+                            <a:lumOff val="40000"/>
+                          </a:schemeClr>
+                        </a:solidFill>
+                        <a:ln>
+                          <a:noFill/>
+                        </a:ln>
+                      </wps:spPr>
+                      <wps:style>
+                        <a:lnRef idx="2">
+                          <a:schemeClr val="accent4">
+                            <a:shade val="50000"/>
+                          </a:schemeClr>
+                        </a:lnRef>
+                        <a:fillRef idx="1">
+                          <a:schemeClr val="accent4"/>
+                        </a:fillRef>
+                        <a:effectRef idx="0">
+                          <a:schemeClr val="accent4"/>
+                        </a:effectRef>
+                        <a:fontRef idx="minor">
+                          <a:schemeClr val="lt1"/>
+                        </a:fontRef>
+                      </wps:style>
+                      <wps:txbx>
+                        <w:txbxContent>
+                          <w:p>
+                            <w:pPr>
+                              <w:jc w:val="center"/>
+                            </w:pPr>
+                            <w:r>
+                              <w:t>LOGO</w:t>
+                            </w:r>
+                          </w:p>
+                        </w:txbxContent>
+                      </wps:txbx>
+                      <wps:bodyPr rot="0" spcFirstLastPara="0" vertOverflow="overflow" horzOverflow="overflow" vert="horz" wrap="square" lIns="91440" tIns="45720" rIns="91440" bIns="45720" numCol="1" spcCol="0" rtlCol="0" fromWordArt="0" anchor="ctr" anchorCtr="0" forceAA="0" compatLnSpc="1">
+                        <a:prstTxWarp prst="textNoShape">
+                          <a:avLst/>
+                        </a:prstTxWarp>
+                        <a:noAutofit/>
+                      </wps:bodyPr>
+                    </wps:wsp>
+                  </a:graphicData>
+                </a:graphic>
+                <wp14:sizeRelH relativeFrom="margin">
+                  <wp14:pctWidth>0</wp14:pctWidth>
+                </wp14:sizeRelH>
+                <wp14:sizeRelV relativeFrom="margin">
+                  <wp14:pctHeight>0</wp14:pctHeight>
+                </wp14:sizeRelV>
+              </wp:anchor>
+            </w:drawing>
+          </mc:Choice>
+          <mc:Fallback>
+            <w:pict>
+              <v:rect w14:anchorId="73651454" id="Rectangle 20" o:spid="_x0000_s1061" style="position:absolute;margin-left:29.65pt;margin-top:16.95pt;width:146.75pt;height:126pt;z-index:251679744;visibility:visible;mso-wrap-style:square;mso-width-percent:0;mso-height-percent:0;mso-wrap-distance-left:9pt;mso-wrap-distance-top:0;mso-wrap-distance-right:9pt;mso-wrap-distance-bottom:0;mso-position-horizontal:absolute;mso-position-horizontal-relative:text;mso-position-vertical:absolute;mso-position-vertical-relative:text;mso-width-percent:0;mso-height-percent:0;mso-width-relative:margin;mso-height-relative:margin;v-text-anchor:middle" o:gfxdata="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" fillcolor="#b9a68f [1943]" stroked="f" strokeweight="1pt">
+                <v:textbox>
+                  <w:txbxContent>
+                    <w:p>
+                      <w:pPr>
+                        <w:jc w:val="center"/>
+                      </w:pPr>
+                      <w:r>
+                        <w:t>LOGO</w:t>
+                      </w:r>
+                    </w:p>
+                  </w:txbxContent>
+                </v:textbox>
+              </v:rect>
+            </w:pict>
+          </mc:Fallback>
+        </mc:AlternateContent>
+      </w:r>
+    </w:p>
+    <w:p>
+      <w:r>
+        <mc:AlternateContent>
+          <mc:Choice Requires="wps">
+            <w:drawing>
+              <wp:anchor distT="0" distB="0" distL="114300" distR="114300" simplePos="0" relativeHeight="251759616" behindDoc="0" locked="0" layoutInCell="1" allowOverlap="1" wp14:anchorId="2013F79C" wp14:editId="700080D3">
+                <wp:simplePos x="0" y="0"/>
+                <wp:positionH relativeFrom="column">
+                  <wp:posOffset>2467952</wp:posOffset>
+                </wp:positionH>
+                <wp:positionV relativeFrom="paragraph">
+                  <wp:posOffset>230505</wp:posOffset>
+                </wp:positionV>
+                <wp:extent cx="1038860" cy="327025"/>
+                <wp:effectExtent l="0" t="0" r="15240" b="15875"/>
+                <wp:wrapNone/>
+                <wp:docPr id="7" name="Rectangle 7"/>
+                <wp:cNvGraphicFramePr/>
+                <a:graphic xmlns:a="http://schemas.openxmlformats.org/drawingml/2006/main">
+                  <a:graphicData uri="http://schemas.microsoft.com/office/word/2010/wordprocessingShape">
+                    <wps:wsp>
+                      <wps:cNvSpPr/>
+                      <wps:spPr>
+                        <a:xfrm>
+                          <a:off x="0" y="0"/>
+                          <a:ext cx="1038860" cy="327025"/>
+                        </a:xfrm>
+                        <a:prstGeom prst="rect">
+                          <a:avLst/>
+                        </a:prstGeom>
+                        <a:solidFill>
+                          <a:schemeClr val="tx2">
+                            <a:lumMod val="20000"/>
+                            <a:lumOff val="80000"/>
+                          </a:schemeClr>
+                        </a:solidFill>
+                        <a:ln>
+                          <a:solidFill>
+                            <a:schemeClr val="bg2">
+                              <a:lumMod val="50000"/>
+                            </a:schemeClr>
+                          </a:solidFill>
+                        </a:ln>
+                      </wps:spPr>
+                      <wps:style>
+                        <a:lnRef idx="2">
+                          <a:schemeClr val="accent3">
+                            <a:shade val="50000"/>
+                          </a:schemeClr>
+                        </a:lnRef>
+                        <a:fillRef idx="1">
+                          <a:schemeClr val="accent3"/>
+                        </a:fillRef>
+                        <a:effectRef idx="0">
+                          <a:schemeClr val="accent3"/>
+                        </a:effectRef>
+                        <a:fontRef idx="minor">
+                          <a:schemeClr val="lt1"/>
+                        </a:fontRef>
+                      </wps:style>
+                      <wps:txbx>
+                        <w:txbxContent>
+                          <w:p>
+                            <w:pPr>
+                              <w:jc w:val="center"/>
+                            </w:pPr>
+                            <w:r>
+                              <w:t>Reprendre</w:t>
+                            </w:r>
+                          </w:p>
+                        </w:txbxContent>
+                      </wps:txbx>
+                      <wps:bodyPr rot="0" spcFirstLastPara="0" vertOverflow="overflow" horzOverflow="overflow" vert="horz" wrap="square" lIns="91440" tIns="45720" rIns="91440" bIns="45720" numCol="1" spcCol="0" rtlCol="0" fromWordArt="0" anchor="ctr" anchorCtr="0" forceAA="0" compatLnSpc="1">
+                        <a:prstTxWarp prst="textNoShape">
+                          <a:avLst/>
+                        </a:prstTxWarp>
+                        <a:noAutofit/>
+                      </wps:bodyPr>
+                    </wps:wsp>
+                  </a:graphicData>
+                </a:graphic>
+                <wp14:sizeRelH relativeFrom="margin">
+                  <wp14:pctWidth>0</wp14:pctWidth>
+                </wp14:sizeRelH>
+              </wp:anchor>
+            </w:drawing>
+          </mc:Choice>
+          <mc:Fallback>
+            <w:pict>
+              <v:rect w14:anchorId="2013F79C" id="Rectangle 7" o:spid="_x0000_s1062" style="position:absolute;margin-left:194.35pt;margin-top:18.15pt;width:81.8pt;height:25.75pt;z-index:251759616;visibility:visible;mso-wrap-style:square;mso-width-percent:0;mso-wrap-distance-left:9pt;mso-wrap-distance-top:0;mso-wrap-distance-right:9pt;mso-wrap-distance-bottom:0;mso-position-horizontal:absolute;mso-position-horizontal-relative:text;mso-position-vertical:absolute;mso-position-vertical-relative:text;mso-width-percent:0;mso-width-relative:margin;v-text-anchor:middle" o:gfxdata="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" fillcolor="#d7d7d7 [671]" strokecolor="#7e7e74 [1614]" strokeweight="1pt">
+                <v:textbox>
+                  <w:txbxContent>
+                    <w:p>
+                      <w:pPr>
+                        <w:jc w:val="center"/>
+                      </w:pPr>
+                      <w:r>
+                        <w:t>Reprendre</w:t>
+                      </w:r>
+                    </w:p>
+                  </w:txbxContent>
+                </v:textbox>
+              </v:rect>
+            </w:pict>
+          </mc:Fallback>
+        </mc:AlternateContent>
+      </w:r>
+    </w:p>
+    <w:p/>
+    <w:p>
+      <w:r>
+        <mc:AlternateContent>
+          <mc:Choice Requires="wps">
+            <w:drawing>
+              <wp:anchor distT="0" distB="0" distL="114300" distR="114300" simplePos="0" relativeHeight="251760640" behindDoc="0" locked="0" layoutInCell="1" allowOverlap="1" wp14:anchorId="0BDF6BEF" wp14:editId="2CBA004A">
+                <wp:simplePos x="0" y="0"/>
+                <wp:positionH relativeFrom="column">
+                  <wp:posOffset>2487637</wp:posOffset>
+                </wp:positionH>
+                <wp:positionV relativeFrom="paragraph">
+                  <wp:posOffset>38735</wp:posOffset>
+                </wp:positionV>
+                <wp:extent cx="1029335" cy="327025"/>
+                <wp:effectExtent l="0" t="0" r="12065" b="15875"/>
+                <wp:wrapNone/>
+                <wp:docPr id="11" name="Rectangle 11"/>
+                <wp:cNvGraphicFramePr/>
+                <a:graphic xmlns:a="http://schemas.openxmlformats.org/drawingml/2006/main">
+                  <a:graphicData uri="http://schemas.microsoft.com/office/word/2010/wordprocessingShape">
+                    <wps:wsp>
+                      <wps:cNvSpPr/>
+                      <wps:spPr>
+                        <a:xfrm>
+                          <a:off x="0" y="0"/>
+                          <a:ext cx="1029335" cy="327025"/>
+                        </a:xfrm>
+                        <a:prstGeom prst="rect">
+                          <a:avLst/>
+                        </a:prstGeom>
+                        <a:solidFill>
+                          <a:schemeClr val="tx2">
+                            <a:lumMod val="20000"/>
+                            <a:lumOff val="80000"/>
+                          </a:schemeClr>
+                        </a:solidFill>
+                        <a:ln>
+                          <a:solidFill>
+                            <a:schemeClr val="bg2">
+                              <a:lumMod val="50000"/>
+                            </a:schemeClr>
+                          </a:solidFill>
+                        </a:ln>
+                      </wps:spPr>
+                      <wps:style>
+                        <a:lnRef idx="2">
+                          <a:schemeClr val="accent3">
+                            <a:shade val="50000"/>
+                          </a:schemeClr>
+                        </a:lnRef>
+                        <a:fillRef idx="1">
+                          <a:schemeClr val="accent3"/>
+                        </a:fillRef>
+                        <a:effectRef idx="0">
+                          <a:schemeClr val="accent3"/>
+                        </a:effectRef>
+                        <a:fontRef idx="minor">
+                          <a:schemeClr val="lt1"/>
+                        </a:fontRef>
+                      </wps:style>
+                      <wps:txbx>
+                        <w:txbxContent>
+                          <w:p>
+                            <w:pPr>
+                              <w:jc w:val="center"/>
+                            </w:pPr>
+                            <w:r>
+                              <w:t>Quitter</w:t>
+                            </w:r>
+                          </w:p>
+                        </w:txbxContent>
+                      </wps:txbx>
+                      <wps:bodyPr rot="0" spcFirstLastPara="0" vertOverflow="overflow" horzOverflow="overflow" vert="horz" wrap="square" lIns="91440" tIns="45720" rIns="91440" bIns="45720" numCol="1" spcCol="0" rtlCol="0" fromWordArt="0" anchor="ctr" anchorCtr="0" forceAA="0" compatLnSpc="1">
+                        <a:prstTxWarp prst="textNoShape">
+                          <a:avLst/>
+                        </a:prstTxWarp>
+                        <a:noAutofit/>
+                      </wps:bodyPr>
+                    </wps:wsp>
+                  </a:graphicData>
+                </a:graphic>
+                <wp14:sizeRelH relativeFrom="margin">
+                  <wp14:pctWidth>0</wp14:pctWidth>
+                </wp14:sizeRelH>
+              </wp:anchor>
+            </w:drawing>
+          </mc:Choice>
+          <mc:Fallback>
+            <w:pict>
+              <v:rect w14:anchorId="0BDF6BEF" id="Rectangle 11" o:spid="_x0000_s1063" style="position:absolute;margin-left:195.9pt;margin-top:3.05pt;width:81.05pt;height:25.75pt;z-index:251760640;visibility:visible;mso-wrap-style:square;mso-width-percent:0;mso-wrap-distance-left:9pt;mso-wrap-distance-top:0;mso-wrap-distance-right:9pt;mso-wrap-distance-bottom:0;mso-position-horizontal:absolute;mso-position-horizontal-relative:text;mso-position-vertical:absolute;mso-position-vertical-relative:text;mso-width-percent:0;mso-width-relative:margin;v-text-anchor:middle" o:gfxdata="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" fillcolor="#d7d7d7 [671]" strokecolor="#7e7e74 [1614]" strokeweight="1pt">
+                <v:textbox>
+                  <w:txbxContent>
+                    <w:p>
+                      <w:pPr>
+                        <w:jc w:val="center"/>
+                      </w:pPr>
+                      <w:r>
+                        <w:t>Quitter</w:t>
+                      </w:r>
+                    </w:p>
+                  </w:txbxContent>
+                </v:textbox>
+              </v:rect>
+            </w:pict>
+          </mc:Fallback>
+        </mc:AlternateContent>
+      </w:r>
+    </w:p>
+    <w:p/>
+    <w:p/>
+    <w:p>
+      <w:r>
+        <w:rPr>
+          <w:noProof/>
+        </w:rPr>
+        <mc:AlternateContent>
+          <mc:Choice Requires="wps">
+            <w:drawing>
+              <wp:anchor distT="0" distB="0" distL="114300" distR="114300" simplePos="0" relativeHeight="251680768" behindDoc="0" locked="0" layoutInCell="1" allowOverlap="1" wp14:anchorId="65CD171B" wp14:editId="7E9B1C7B">
                 <wp:simplePos x="0" y="0"/>
                 <wp:positionH relativeFrom="column">
                   <wp:posOffset>2981325</wp:posOffset>
                 </wp:positionH>
                 <wp:positionV relativeFrom="paragraph">
-                  <wp:posOffset>100330</wp:posOffset>
+                  <wp:posOffset>123483</wp:posOffset>
                 </wp:positionV>
                 <wp:extent cx="914400" cy="342900"/>
                 <wp:effectExtent l="0" t="0" r="0" b="0"/>
@@ -5791,7 +5434,7 @@
           </mc:Choice>
           <mc:Fallback>
             <w:pict>
-              <v:shape w14:anchorId="65CD171B" id="Zone de texte 21" o:spid="_x0000_s1066" type="#_x0000_t202" style="position:absolute;margin-left:234.75pt;margin-top:7.9pt;width:1in;height:27pt;z-index:251680768;visibility:visible;mso-wrap-style:none;mso-height-percent:0;mso-wrap-distance-left:9pt;mso-wrap-distance-top:0;mso-wrap-distance-right:9pt;mso-wrap-distance-bottom:0;mso-position-horizontal:absolute;mso-position-horizontal-relative:text;mso-position-vertical:absolute;mso-position-vertical-relative:text;mso-height-percent:0;mso-height-relative:margin;v-text-anchor:top" o:gfxdata="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" filled="f" stroked="f" strokeweight=".5pt">
+              <v:shape w14:anchorId="65CD171B" id="Zone de texte 21" o:spid="_x0000_s1064" type="#_x0000_t202" style="position:absolute;margin-left:234.75pt;margin-top:9.7pt;width:1in;height:27pt;z-index:251680768;visibility:visible;mso-wrap-style:none;mso-height-percent:0;mso-wrap-distance-left:9pt;mso-wrap-distance-top:0;mso-wrap-distance-right:9pt;mso-wrap-distance-bottom:0;mso-position-horizontal:absolute;mso-position-horizontal-relative:text;mso-position-vertical:absolute;mso-position-vertical-relative:text;mso-height-percent:0;mso-height-relative:margin;v-text-anchor:top" o:gfxdata="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" filled="f" stroked="f" strokeweight=".5pt">
                 <v:textbox>
                   <w:txbxContent>
                     <w:p>
@@ -5818,159 +5461,7 @@
         </mc:AlternateContent>
       </w:r>
     </w:p>
-    <w:p>
-      <w:r>
-        <w:rPr>
-          <w:noProof/>
-        </w:rPr>
-        <mc:AlternateContent>
-          <mc:Choice Requires="wps">
-            <w:drawing>
-              <wp:anchor distT="0" distB="0" distL="114300" distR="114300" simplePos="0" relativeHeight="251676672" behindDoc="0" locked="0" layoutInCell="1" allowOverlap="1" wp14:anchorId="69539FDD" wp14:editId="78EB7719">
-                <wp:simplePos x="0" y="0"/>
-                <wp:positionH relativeFrom="column">
-                  <wp:posOffset>123190</wp:posOffset>
-                </wp:positionH>
-                <wp:positionV relativeFrom="paragraph">
-                  <wp:posOffset>140970</wp:posOffset>
-                </wp:positionV>
-                <wp:extent cx="3789045" cy="0"/>
-                <wp:effectExtent l="25400" t="63500" r="0" b="76200"/>
-                <wp:wrapNone/>
-                <wp:docPr id="17" name="Connecteur droit avec flèche 17"/>
-                <wp:cNvGraphicFramePr/>
-                <a:graphic xmlns:a="http://schemas.openxmlformats.org/drawingml/2006/main">
-                  <a:graphicData uri="http://schemas.microsoft.com/office/word/2010/wordprocessingShape">
-                    <wps:wsp>
-                      <wps:cNvCnPr/>
-                      <wps:spPr>
-                        <a:xfrm flipH="1">
-                          <a:off x="0" y="0"/>
-                          <a:ext cx="3789045" cy="0"/>
-                        </a:xfrm>
-                        <a:prstGeom prst="straightConnector1">
-                          <a:avLst/>
-                        </a:prstGeom>
-                        <a:ln>
-                          <a:headEnd type="triangle"/>
-                          <a:tailEnd type="triangle"/>
-                        </a:ln>
-                      </wps:spPr>
-                      <wps:style>
-                        <a:lnRef idx="1">
-                          <a:schemeClr val="accent1"/>
-                        </a:lnRef>
-                        <a:fillRef idx="0">
-                          <a:schemeClr val="accent1"/>
-                        </a:fillRef>
-                        <a:effectRef idx="0">
-                          <a:schemeClr val="accent1"/>
-                        </a:effectRef>
-                        <a:fontRef idx="minor">
-                          <a:schemeClr val="tx1"/>
-                        </a:fontRef>
-                      </wps:style>
-                      <wps:bodyPr/>
-                    </wps:wsp>
-                  </a:graphicData>
-                </a:graphic>
-                <wp14:sizeRelV relativeFrom="margin">
-                  <wp14:pctHeight>0</wp14:pctHeight>
-                </wp14:sizeRelV>
-              </wp:anchor>
-            </w:drawing>
-          </mc:Choice>
-          <mc:Fallback>
-            <w:pict>
-              <v:shape w14:anchorId="6E380A8A" id="Connecteur droit avec flèche 17" o:spid="_x0000_s1026" type="#_x0000_t32" style="position:absolute;margin-left:9.7pt;margin-top:11.1pt;width:298.35pt;height:0;flip:x;z-index:251676672;visibility:visible;mso-wrap-style:square;mso-height-percent:0;mso-wrap-distance-left:9pt;mso-wrap-distance-top:0;mso-wrap-distance-right:9pt;mso-wrap-distance-bottom:0;mso-position-horizontal:absolute;mso-position-horizontal-relative:text;mso-position-vertical:absolute;mso-position-vertical-relative:text;mso-height-percent:0;mso-height-relative:margin" o:gfxdata="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" strokecolor="#562241 [3204]" strokeweight=".5pt">
-                <v:stroke startarrow="block" endarrow="block" joinstyle="miter"/>
-              </v:shape>
-            </w:pict>
-          </mc:Fallback>
-        </mc:AlternateContent>
-      </w:r>
-      <w:r>
-        <w:rPr>
-          <w:noProof/>
-        </w:rPr>
-        <mc:AlternateContent>
-          <mc:Choice Requires="wps">
-            <w:drawing>
-              <wp:anchor distT="0" distB="0" distL="114300" distR="114300" simplePos="0" relativeHeight="251678720" behindDoc="0" locked="0" layoutInCell="1" allowOverlap="1" wp14:anchorId="4DCA530A" wp14:editId="7C44E214">
-                <wp:simplePos x="0" y="0"/>
-                <wp:positionH relativeFrom="column">
-                  <wp:posOffset>1427480</wp:posOffset>
-                </wp:positionH>
-                <wp:positionV relativeFrom="paragraph">
-                  <wp:posOffset>99695</wp:posOffset>
-                </wp:positionV>
-                <wp:extent cx="914400" cy="325120"/>
-                <wp:effectExtent l="0" t="0" r="0" b="0"/>
-                <wp:wrapNone/>
-                <wp:docPr id="19" name="Zone de texte 19"/>
-                <wp:cNvGraphicFramePr/>
-                <a:graphic xmlns:a="http://schemas.openxmlformats.org/drawingml/2006/main">
-                  <a:graphicData uri="http://schemas.microsoft.com/office/word/2010/wordprocessingShape">
-                    <wps:wsp>
-                      <wps:cNvSpPr txBox="1"/>
-                      <wps:spPr>
-                        <a:xfrm>
-                          <a:off x="0" y="0"/>
-                          <a:ext cx="914400" cy="325120"/>
-                        </a:xfrm>
-                        <a:prstGeom prst="rect">
-                          <a:avLst/>
-                        </a:prstGeom>
-                        <a:noFill/>
-                        <a:ln w="6350">
-                          <a:noFill/>
-                        </a:ln>
-                      </wps:spPr>
-                      <wps:txbx>
-                        <w:txbxContent>
-                          <w:p>
-                            <w:r>
-                              <w:t>Dimension</w:t>
-                            </w:r>
-                          </w:p>
-                        </w:txbxContent>
-                      </wps:txbx>
-                      <wps:bodyPr rot="0" spcFirstLastPara="0" vertOverflow="overflow" horzOverflow="overflow" vert="horz" wrap="square" lIns="91440" tIns="45720" rIns="91440" bIns="45720" numCol="1" spcCol="0" rtlCol="0" fromWordArt="0" anchor="t" anchorCtr="0" forceAA="0" compatLnSpc="1">
-                        <a:prstTxWarp prst="textNoShape">
-                          <a:avLst/>
-                        </a:prstTxWarp>
-                        <a:noAutofit/>
-                      </wps:bodyPr>
-                    </wps:wsp>
-                  </a:graphicData>
-                </a:graphic>
-                <wp14:sizeRelH relativeFrom="margin">
-                  <wp14:pctWidth>0</wp14:pctWidth>
-                </wp14:sizeRelH>
-                <wp14:sizeRelV relativeFrom="margin">
-                  <wp14:pctHeight>0</wp14:pctHeight>
-                </wp14:sizeRelV>
-              </wp:anchor>
-            </w:drawing>
-          </mc:Choice>
-          <mc:Fallback>
-            <w:pict>
-              <v:shape w14:anchorId="4DCA530A" id="Zone de texte 19" o:spid="_x0000_s1067" type="#_x0000_t202" style="position:absolute;margin-left:112.4pt;margin-top:7.85pt;width:1in;height:25.6pt;z-index:251678720;visibility:visible;mso-wrap-style:square;mso-width-percent:0;mso-height-percent:0;mso-wrap-distance-left:9pt;mso-wrap-distance-top:0;mso-wrap-distance-right:9pt;mso-wrap-distance-bottom:0;mso-position-horizontal:absolute;mso-position-horizontal-relative:text;mso-position-vertical:absolute;mso-position-vertical-relative:text;mso-width-percent:0;mso-height-percent:0;mso-width-relative:margin;mso-height-relative:margin;v-text-anchor:top" o:gfxdata="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" filled="f" stroked="f" strokeweight=".5pt">
-                <v:textbox>
-                  <w:txbxContent>
-                    <w:p>
-                      <w:r>
-                        <w:t>Dimension</w:t>
-                      </w:r>
-                    </w:p>
-                  </w:txbxContent>
-                </v:textbox>
-              </v:shape>
-            </w:pict>
-          </mc:Fallback>
-        </mc:AlternateContent>
-      </w:r>
-    </w:p>
+    <w:p/>
     <w:p>
       <w:r>
         <w:br w:type="page"/>

</xml_diff>